<commit_message>
create models, migrations, datacontext, configure startup
</commit_message>
<xml_diff>
--- a/documen v1.docx
+++ b/documen v1.docx
@@ -1,6 +1,6 @@
 
 <file path=word/document.xml><?xml version="1.0" encoding="utf-8"?>
-<w:document xmlns:wpc="http://schemas.microsoft.com/office/word/2010/wordprocessingCanvas" xmlns:cx="http://schemas.microsoft.com/office/drawing/2014/chartex" xmlns:cx1="http://schemas.microsoft.com/office/drawing/2015/9/8/chartex" xmlns:cx2="http://schemas.microsoft.com/office/drawing/2015/10/21/chartex" xmlns:cx3="http://schemas.microsoft.com/office/drawing/2016/5/9/chartex" xmlns:cx4="http://schemas.microsoft.com/office/drawing/2016/5/10/chartex" xmlns:cx5="http://schemas.microsoft.com/office/drawing/2016/5/11/chartex" xmlns:cx6="http://schemas.microsoft.com/office/drawing/2016/5/12/chartex" xmlns:cx7="http://schemas.microsoft.com/office/drawing/2016/5/13/chartex" xmlns:cx8="http://schemas.microsoft.com/office/drawing/2016/5/14/chartex" xmlns:mc="http://schemas.openxmlformats.org/markup-compatibility/2006" xmlns:aink="http://schemas.microsoft.com/office/drawing/2016/ink" xmlns:am3d="http://schemas.microsoft.com/office/drawing/2017/model3d" xmlns:o="urn:schemas-microsoft-com:office:office" xmlns:r="http://schemas.openxmlformats.org/officeDocument/2006/relationships" xmlns:m="http://schemas.openxmlformats.org/officeDocument/2006/math" xmlns:v="urn:schemas-microsoft-com:vml" xmlns:wp14="http://schemas.microsoft.com/office/word/2010/wordprocessingDrawing" xmlns:wp="http://schemas.openxmlformats.org/drawingml/2006/wordprocessingDrawing" xmlns:w10="urn:schemas-microsoft-com:office:word" xmlns:w="http://schemas.openxmlformats.org/wordprocessingml/2006/main" xmlns:w14="http://schemas.microsoft.com/office/word/2010/wordml" xmlns:w15="http://schemas.microsoft.com/office/word/2012/wordml" xmlns:w16cid="http://schemas.microsoft.com/office/word/2016/wordml/cid" xmlns:w16se="http://schemas.microsoft.com/office/word/2015/wordml/symex" xmlns:wpg="http://schemas.microsoft.com/office/word/2010/wordprocessingGroup" xmlns:wpi="http://schemas.microsoft.com/office/word/2010/wordprocessingInk" xmlns:wne="http://schemas.microsoft.com/office/word/2006/wordml" xmlns:wps="http://schemas.microsoft.com/office/word/2010/wordprocessingShape" mc:Ignorable="w14 w15 w16se w16cid wp14">
+<w:document xmlns:wpc="http://schemas.microsoft.com/office/word/2010/wordprocessingCanvas" xmlns:cx="http://schemas.microsoft.com/office/drawing/2014/chartex" xmlns:mc="http://schemas.openxmlformats.org/markup-compatibility/2006" xmlns:o="urn:schemas-microsoft-com:office:office" xmlns:r="http://schemas.openxmlformats.org/officeDocument/2006/relationships" xmlns:m="http://schemas.openxmlformats.org/officeDocument/2006/math" xmlns:v="urn:schemas-microsoft-com:vml" xmlns:wp14="http://schemas.microsoft.com/office/word/2010/wordprocessingDrawing" xmlns:wp="http://schemas.openxmlformats.org/drawingml/2006/wordprocessingDrawing" xmlns:w10="urn:schemas-microsoft-com:office:word" xmlns:w="http://schemas.openxmlformats.org/wordprocessingml/2006/main" xmlns:w14="http://schemas.microsoft.com/office/word/2010/wordml" xmlns:w15="http://schemas.microsoft.com/office/word/2012/wordml" xmlns:w16se="http://schemas.microsoft.com/office/word/2015/wordml/symex" xmlns:wpg="http://schemas.microsoft.com/office/word/2010/wordprocessingGroup" xmlns:wpi="http://schemas.microsoft.com/office/word/2010/wordprocessingInk" xmlns:wne="http://schemas.microsoft.com/office/word/2006/wordml" xmlns:wps="http://schemas.microsoft.com/office/word/2010/wordprocessingShape" mc:Ignorable="w14 w15 w16se wp14">
   <w:body>
     <w:p>
       <w:pPr>
@@ -557,31 +557,222 @@
       <w:r>
         <w:t>s</w:t>
       </w:r>
+      <w:r>
+        <w:t xml:space="preserve"> will be saved with tag id as file name and jpg format</w:t>
+      </w:r>
+      <w:r>
+        <w:t xml:space="preserve">, so the </w:t>
+      </w:r>
+      <w:proofErr w:type="spellStart"/>
+      <w:r>
+        <w:t>url</w:t>
+      </w:r>
+      <w:proofErr w:type="spellEnd"/>
+      <w:r>
+        <w:t xml:space="preserve"> of the picture will </w:t>
+      </w:r>
+      <w:proofErr w:type="gramStart"/>
+      <w:r>
+        <w:t>be ”</w:t>
+      </w:r>
+      <w:proofErr w:type="gramEnd"/>
+      <w:r>
+        <w:t>/assets/tags/{{tag.id}}.jpg”</w:t>
+      </w:r>
+    </w:p>
+    <w:p>
+      <w:pPr>
+        <w:spacing w:after="0"/>
+      </w:pPr>
+      <w:proofErr w:type="spellStart"/>
+      <w:r>
+        <w:t>EventTags</w:t>
+      </w:r>
+      <w:proofErr w:type="spellEnd"/>
+      <w:r>
+        <w:t>:</w:t>
+      </w:r>
+    </w:p>
+    <w:p>
+      <w:pPr>
+        <w:pStyle w:val="ListParagraph"/>
+        <w:numPr>
+          <w:ilvl w:val="0"/>
+          <w:numId w:val="4"/>
+        </w:numPr>
+        <w:spacing w:after="0"/>
+      </w:pPr>
+      <w:proofErr w:type="spellStart"/>
+      <w:r>
+        <w:t>EventId</w:t>
+      </w:r>
+      <w:proofErr w:type="spellEnd"/>
+    </w:p>
+    <w:p>
+      <w:pPr>
+        <w:pStyle w:val="ListParagraph"/>
+        <w:numPr>
+          <w:ilvl w:val="0"/>
+          <w:numId w:val="4"/>
+        </w:numPr>
+        <w:spacing w:after="0"/>
+      </w:pPr>
+      <w:proofErr w:type="spellStart"/>
+      <w:r>
+        <w:t>TagId</w:t>
+      </w:r>
+      <w:proofErr w:type="spellEnd"/>
+    </w:p>
+    <w:p>
+      <w:pPr>
+        <w:spacing w:after="0"/>
+      </w:pPr>
+      <w:r>
+        <w:t>News:</w:t>
+      </w:r>
+    </w:p>
+    <w:p>
+      <w:pPr>
+        <w:pStyle w:val="ListParagraph"/>
+        <w:numPr>
+          <w:ilvl w:val="0"/>
+          <w:numId w:val="5"/>
+        </w:numPr>
+        <w:spacing w:after="0"/>
+      </w:pPr>
+      <w:r>
+        <w:t>Id</w:t>
+      </w:r>
+    </w:p>
+    <w:p>
+      <w:pPr>
+        <w:pStyle w:val="ListParagraph"/>
+        <w:numPr>
+          <w:ilvl w:val="0"/>
+          <w:numId w:val="5"/>
+        </w:numPr>
+        <w:spacing w:after="0"/>
+      </w:pPr>
+      <w:r>
+        <w:t>Title</w:t>
+      </w:r>
+    </w:p>
+    <w:p>
+      <w:pPr>
+        <w:pStyle w:val="ListParagraph"/>
+        <w:numPr>
+          <w:ilvl w:val="0"/>
+          <w:numId w:val="5"/>
+        </w:numPr>
+        <w:spacing w:after="0"/>
+      </w:pPr>
+      <w:r>
+        <w:t>Context</w:t>
+      </w:r>
+    </w:p>
+    <w:p>
+      <w:pPr>
+        <w:pStyle w:val="ListParagraph"/>
+        <w:numPr>
+          <w:ilvl w:val="0"/>
+          <w:numId w:val="3"/>
+        </w:numPr>
+        <w:spacing w:after="0"/>
+      </w:pPr>
+      <w:r>
+        <w:t>Picture</w:t>
+      </w:r>
+      <w:r>
+        <w:t xml:space="preserve">: </w:t>
+      </w:r>
+      <w:r>
+        <w:t xml:space="preserve">pictures will be saved with </w:t>
+      </w:r>
+      <w:r>
+        <w:t>news</w:t>
+      </w:r>
+      <w:r>
+        <w:t xml:space="preserve"> id as file name and jpg format, so the </w:t>
+      </w:r>
+      <w:proofErr w:type="spellStart"/>
+      <w:r>
+        <w:t>url</w:t>
+      </w:r>
+      <w:proofErr w:type="spellEnd"/>
+      <w:r>
+        <w:t xml:space="preserve"> of the picture will </w:t>
+      </w:r>
+      <w:proofErr w:type="gramStart"/>
+      <w:r>
+        <w:t>be ”</w:t>
+      </w:r>
+      <w:proofErr w:type="gramEnd"/>
+      <w:r>
+        <w:t>/assets/news/{{news.id}}.jpg”</w:t>
+      </w:r>
+    </w:p>
+    <w:p>
+      <w:pPr>
+        <w:pStyle w:val="ListParagraph"/>
+        <w:numPr>
+          <w:ilvl w:val="0"/>
+          <w:numId w:val="3"/>
+        </w:numPr>
+        <w:spacing w:after="0"/>
+      </w:pPr>
+      <w:proofErr w:type="spellStart"/>
+      <w:r>
+        <w:t>S</w:t>
+      </w:r>
       <w:bookmarkStart w:id="0" w:name="_GoBack"/>
       <w:bookmarkEnd w:id="0"/>
       <w:r>
-        <w:t xml:space="preserve"> will be saved with tag id as file name and jpg format</w:t>
-      </w:r>
-    </w:p>
-    <w:p>
-      <w:pPr>
+        <w:t>ubmitDate</w:t>
+      </w:r>
+      <w:proofErr w:type="spellEnd"/>
+    </w:p>
+    <w:p>
+      <w:pPr>
+        <w:spacing w:after="0"/>
+      </w:pPr>
+      <w:r>
+        <w:t>Payments:</w:t>
+      </w:r>
+    </w:p>
+    <w:p>
+      <w:pPr>
+        <w:pStyle w:val="ListParagraph"/>
+        <w:numPr>
+          <w:ilvl w:val="0"/>
+          <w:numId w:val="6"/>
+        </w:numPr>
+        <w:spacing w:after="0"/>
+      </w:pPr>
+      <w:r>
+        <w:t>Id</w:t>
+      </w:r>
+    </w:p>
+    <w:p>
+      <w:pPr>
+        <w:pStyle w:val="ListParagraph"/>
+        <w:numPr>
+          <w:ilvl w:val="0"/>
+          <w:numId w:val="6"/>
+        </w:numPr>
         <w:spacing w:after="0"/>
       </w:pPr>
       <w:proofErr w:type="spellStart"/>
       <w:r>
-        <w:t>EventTags</w:t>
+        <w:t>UserId</w:t>
       </w:r>
       <w:proofErr w:type="spellEnd"/>
-      <w:r>
-        <w:t>:</w:t>
-      </w:r>
-    </w:p>
-    <w:p>
-      <w:pPr>
-        <w:pStyle w:val="ListParagraph"/>
-        <w:numPr>
-          <w:ilvl w:val="0"/>
-          <w:numId w:val="4"/>
+    </w:p>
+    <w:p>
+      <w:pPr>
+        <w:pStyle w:val="ListParagraph"/>
+        <w:numPr>
+          <w:ilvl w:val="0"/>
+          <w:numId w:val="6"/>
         </w:numPr>
         <w:spacing w:after="0"/>
       </w:pPr>
@@ -596,178 +787,67 @@
         <w:pStyle w:val="ListParagraph"/>
         <w:numPr>
           <w:ilvl w:val="0"/>
-          <w:numId w:val="4"/>
+          <w:numId w:val="6"/>
+        </w:numPr>
+        <w:spacing w:after="0"/>
+      </w:pPr>
+      <w:r>
+        <w:t>Amount</w:t>
+      </w:r>
+    </w:p>
+    <w:p>
+      <w:pPr>
+        <w:pStyle w:val="ListParagraph"/>
+        <w:numPr>
+          <w:ilvl w:val="0"/>
+          <w:numId w:val="6"/>
+        </w:numPr>
+        <w:spacing w:after="0"/>
+      </w:pPr>
+      <w:r>
+        <w:t>Data</w:t>
+      </w:r>
+    </w:p>
+    <w:p>
+      <w:pPr>
+        <w:spacing w:after="0"/>
+      </w:pPr>
+      <w:r>
+        <w:t>Activities:</w:t>
+      </w:r>
+    </w:p>
+    <w:p>
+      <w:pPr>
+        <w:pStyle w:val="ListParagraph"/>
+        <w:numPr>
+          <w:ilvl w:val="0"/>
+          <w:numId w:val="9"/>
         </w:numPr>
         <w:spacing w:after="0"/>
       </w:pPr>
       <w:proofErr w:type="spellStart"/>
       <w:r>
-        <w:t>TagId</w:t>
+        <w:t>UserId</w:t>
       </w:r>
       <w:proofErr w:type="spellEnd"/>
     </w:p>
     <w:p>
       <w:pPr>
-        <w:spacing w:after="0"/>
-      </w:pPr>
-      <w:r>
-        <w:t>News:</w:t>
-      </w:r>
-    </w:p>
-    <w:p>
-      <w:pPr>
-        <w:pStyle w:val="ListParagraph"/>
-        <w:numPr>
-          <w:ilvl w:val="0"/>
-          <w:numId w:val="5"/>
-        </w:numPr>
-        <w:spacing w:after="0"/>
-      </w:pPr>
-      <w:r>
-        <w:t>Id</w:t>
-      </w:r>
-    </w:p>
-    <w:p>
-      <w:pPr>
-        <w:pStyle w:val="ListParagraph"/>
-        <w:numPr>
-          <w:ilvl w:val="0"/>
-          <w:numId w:val="5"/>
-        </w:numPr>
-        <w:spacing w:after="0"/>
-      </w:pPr>
-      <w:r>
-        <w:t>Title</w:t>
-      </w:r>
-    </w:p>
-    <w:p>
-      <w:pPr>
-        <w:pStyle w:val="ListParagraph"/>
-        <w:numPr>
-          <w:ilvl w:val="0"/>
-          <w:numId w:val="5"/>
-        </w:numPr>
-        <w:spacing w:after="0"/>
-      </w:pPr>
-      <w:r>
-        <w:t>Context</w:t>
-      </w:r>
-    </w:p>
-    <w:p>
-      <w:pPr>
-        <w:pStyle w:val="ListParagraph"/>
-        <w:numPr>
-          <w:ilvl w:val="0"/>
-          <w:numId w:val="5"/>
-        </w:numPr>
-        <w:spacing w:after="0"/>
-      </w:pPr>
-      <w:r>
-        <w:t>Picture</w:t>
-      </w:r>
-    </w:p>
-    <w:p>
-      <w:pPr>
-        <w:pStyle w:val="ListParagraph"/>
-        <w:numPr>
-          <w:ilvl w:val="0"/>
-          <w:numId w:val="5"/>
+        <w:pStyle w:val="ListParagraph"/>
+        <w:numPr>
+          <w:ilvl w:val="0"/>
+          <w:numId w:val="9"/>
         </w:numPr>
         <w:spacing w:after="0"/>
       </w:pPr>
       <w:proofErr w:type="spellStart"/>
       <w:r>
-        <w:t>SubmitDate</w:t>
+        <w:t>EventId</w:t>
       </w:r>
       <w:proofErr w:type="spellEnd"/>
     </w:p>
     <w:p>
       <w:pPr>
-        <w:spacing w:after="0"/>
-      </w:pPr>
-      <w:r>
-        <w:t>Payments:</w:t>
-      </w:r>
-    </w:p>
-    <w:p>
-      <w:pPr>
-        <w:pStyle w:val="ListParagraph"/>
-        <w:numPr>
-          <w:ilvl w:val="0"/>
-          <w:numId w:val="6"/>
-        </w:numPr>
-        <w:spacing w:after="0"/>
-      </w:pPr>
-      <w:r>
-        <w:t>Id</w:t>
-      </w:r>
-    </w:p>
-    <w:p>
-      <w:pPr>
-        <w:pStyle w:val="ListParagraph"/>
-        <w:numPr>
-          <w:ilvl w:val="0"/>
-          <w:numId w:val="6"/>
-        </w:numPr>
-        <w:spacing w:after="0"/>
-      </w:pPr>
-      <w:proofErr w:type="spellStart"/>
-      <w:r>
-        <w:t>UserId</w:t>
-      </w:r>
-      <w:proofErr w:type="spellEnd"/>
-    </w:p>
-    <w:p>
-      <w:pPr>
-        <w:pStyle w:val="ListParagraph"/>
-        <w:numPr>
-          <w:ilvl w:val="0"/>
-          <w:numId w:val="6"/>
-        </w:numPr>
-        <w:spacing w:after="0"/>
-      </w:pPr>
-      <w:proofErr w:type="spellStart"/>
-      <w:r>
-        <w:t>EventId</w:t>
-      </w:r>
-      <w:proofErr w:type="spellEnd"/>
-    </w:p>
-    <w:p>
-      <w:pPr>
-        <w:pStyle w:val="ListParagraph"/>
-        <w:numPr>
-          <w:ilvl w:val="0"/>
-          <w:numId w:val="6"/>
-        </w:numPr>
-        <w:spacing w:after="0"/>
-      </w:pPr>
-      <w:r>
-        <w:t>Amount</w:t>
-      </w:r>
-    </w:p>
-    <w:p>
-      <w:pPr>
-        <w:pStyle w:val="ListParagraph"/>
-        <w:numPr>
-          <w:ilvl w:val="0"/>
-          <w:numId w:val="6"/>
-        </w:numPr>
-        <w:spacing w:after="0"/>
-      </w:pPr>
-      <w:r>
-        <w:t>Data</w:t>
-      </w:r>
-    </w:p>
-    <w:p>
-      <w:pPr>
-        <w:spacing w:after="0"/>
-      </w:pPr>
-      <w:r>
-        <w:t>Activities:</w:t>
-      </w:r>
-    </w:p>
-    <w:p>
-      <w:pPr>
         <w:pStyle w:val="ListParagraph"/>
         <w:numPr>
           <w:ilvl w:val="0"/>
@@ -775,11 +855,9 @@
         </w:numPr>
         <w:spacing w:after="0"/>
       </w:pPr>
-      <w:proofErr w:type="spellStart"/>
-      <w:r>
-        <w:t>UserId</w:t>
-      </w:r>
-      <w:proofErr w:type="spellEnd"/>
+      <w:r>
+        <w:t>Joined: a true or false value which indicates this user joined this event</w:t>
+      </w:r>
     </w:p>
     <w:p>
       <w:pPr>
@@ -790,11 +868,9 @@
         </w:numPr>
         <w:spacing w:after="0"/>
       </w:pPr>
-      <w:proofErr w:type="spellStart"/>
-      <w:r>
-        <w:t>EventId</w:t>
-      </w:r>
-      <w:proofErr w:type="spellEnd"/>
+      <w:r>
+        <w:t>Follow: a true or false value which indicates this user followed this event</w:t>
+      </w:r>
     </w:p>
     <w:p>
       <w:pPr>
@@ -806,32 +882,6 @@
         <w:spacing w:after="0"/>
       </w:pPr>
       <w:r>
-        <w:t>Joined: a true or false value which indicates this user joined this event</w:t>
-      </w:r>
-    </w:p>
-    <w:p>
-      <w:pPr>
-        <w:pStyle w:val="ListParagraph"/>
-        <w:numPr>
-          <w:ilvl w:val="0"/>
-          <w:numId w:val="9"/>
-        </w:numPr>
-        <w:spacing w:after="0"/>
-      </w:pPr>
-      <w:r>
-        <w:t>Follow: a true or false value which indicates this user followed this event</w:t>
-      </w:r>
-    </w:p>
-    <w:p>
-      <w:pPr>
-        <w:pStyle w:val="ListParagraph"/>
-        <w:numPr>
-          <w:ilvl w:val="0"/>
-          <w:numId w:val="9"/>
-        </w:numPr>
-        <w:spacing w:after="0"/>
-      </w:pPr>
-      <w:r>
         <w:t>Favorite: a true or false value which indicates this user added this event to his/her favorite list</w:t>
       </w:r>
     </w:p>
@@ -907,13 +957,7 @@
         <w:spacing w:after="0"/>
       </w:pPr>
       <w:r>
-        <w:t xml:space="preserve">View </w:t>
-      </w:r>
-      <w:r>
-        <w:t xml:space="preserve">previous </w:t>
-      </w:r>
-      <w:r>
-        <w:t>events (events registered by user)</w:t>
+        <w:t>View previous events (events registered by user)</w:t>
       </w:r>
     </w:p>
     <w:p>
@@ -1023,6 +1067,7 @@
         <w:spacing w:after="0"/>
       </w:pPr>
       <w:r>
+        <w:lastRenderedPageBreak/>
         <w:t>From: a date and time for determining start point</w:t>
       </w:r>
     </w:p>
@@ -1049,7 +1094,6 @@
         <w:spacing w:after="0"/>
       </w:pPr>
       <w:r>
-        <w:lastRenderedPageBreak/>
         <w:t>Tags</w:t>
       </w:r>
       <w:r>
@@ -1245,13 +1289,7 @@
         <w:t xml:space="preserve"> </w:t>
       </w:r>
       <w:r>
-        <w:t xml:space="preserve">and remove it from </w:t>
-      </w:r>
-      <w:r>
-        <w:t>followed</w:t>
-      </w:r>
-      <w:r>
-        <w:t xml:space="preserve"> list</w:t>
+        <w:t>and remove it from followed list</w:t>
       </w:r>
     </w:p>
     <w:p>
@@ -1287,7 +1325,7 @@
 </file>
 
 <file path=word/numbering.xml><?xml version="1.0" encoding="utf-8"?>
-<w:numbering xmlns:wpc="http://schemas.microsoft.com/office/word/2010/wordprocessingCanvas" xmlns:cx="http://schemas.microsoft.com/office/drawing/2014/chartex" xmlns:cx1="http://schemas.microsoft.com/office/drawing/2015/9/8/chartex" xmlns:cx2="http://schemas.microsoft.com/office/drawing/2015/10/21/chartex" xmlns:cx3="http://schemas.microsoft.com/office/drawing/2016/5/9/chartex" xmlns:cx4="http://schemas.microsoft.com/office/drawing/2016/5/10/chartex" xmlns:cx5="http://schemas.microsoft.com/office/drawing/2016/5/11/chartex" xmlns:cx6="http://schemas.microsoft.com/office/drawing/2016/5/12/chartex" xmlns:cx7="http://schemas.microsoft.com/office/drawing/2016/5/13/chartex" xmlns:cx8="http://schemas.microsoft.com/office/drawing/2016/5/14/chartex" xmlns:mc="http://schemas.openxmlformats.org/markup-compatibility/2006" xmlns:aink="http://schemas.microsoft.com/office/drawing/2016/ink" xmlns:am3d="http://schemas.microsoft.com/office/drawing/2017/model3d" xmlns:o="urn:schemas-microsoft-com:office:office" xmlns:r="http://schemas.openxmlformats.org/officeDocument/2006/relationships" xmlns:m="http://schemas.openxmlformats.org/officeDocument/2006/math" xmlns:v="urn:schemas-microsoft-com:vml" xmlns:wp14="http://schemas.microsoft.com/office/word/2010/wordprocessingDrawing" xmlns:wp="http://schemas.openxmlformats.org/drawingml/2006/wordprocessingDrawing" xmlns:w10="urn:schemas-microsoft-com:office:word" xmlns:w="http://schemas.openxmlformats.org/wordprocessingml/2006/main" xmlns:w14="http://schemas.microsoft.com/office/word/2010/wordml" xmlns:w15="http://schemas.microsoft.com/office/word/2012/wordml" xmlns:w16cid="http://schemas.microsoft.com/office/word/2016/wordml/cid" xmlns:w16se="http://schemas.microsoft.com/office/word/2015/wordml/symex" xmlns:wpg="http://schemas.microsoft.com/office/word/2010/wordprocessingGroup" xmlns:wpi="http://schemas.microsoft.com/office/word/2010/wordprocessingInk" xmlns:wne="http://schemas.microsoft.com/office/word/2006/wordml" xmlns:wps="http://schemas.microsoft.com/office/word/2010/wordprocessingShape" mc:Ignorable="w14 w15 w16se w16cid wp14">
+<w:numbering xmlns:wpc="http://schemas.microsoft.com/office/word/2010/wordprocessingCanvas" xmlns:cx="http://schemas.microsoft.com/office/drawing/2014/chartex" xmlns:mc="http://schemas.openxmlformats.org/markup-compatibility/2006" xmlns:o="urn:schemas-microsoft-com:office:office" xmlns:r="http://schemas.openxmlformats.org/officeDocument/2006/relationships" xmlns:m="http://schemas.openxmlformats.org/officeDocument/2006/math" xmlns:v="urn:schemas-microsoft-com:vml" xmlns:wp14="http://schemas.microsoft.com/office/word/2010/wordprocessingDrawing" xmlns:wp="http://schemas.openxmlformats.org/drawingml/2006/wordprocessingDrawing" xmlns:w10="urn:schemas-microsoft-com:office:word" xmlns:w="http://schemas.openxmlformats.org/wordprocessingml/2006/main" xmlns:w14="http://schemas.microsoft.com/office/word/2010/wordml" xmlns:w15="http://schemas.microsoft.com/office/word/2012/wordml" xmlns:w16se="http://schemas.microsoft.com/office/word/2015/wordml/symex" xmlns:wpg="http://schemas.microsoft.com/office/word/2010/wordprocessingGroup" xmlns:wpi="http://schemas.microsoft.com/office/word/2010/wordprocessingInk" xmlns:wne="http://schemas.microsoft.com/office/word/2006/wordml" xmlns:wps="http://schemas.microsoft.com/office/word/2010/wordprocessingShape" mc:Ignorable="w14 w15 w16se wp14">
   <w:abstractNum w:abstractNumId="0" w15:restartNumberingAfterBreak="0">
     <w:nsid w:val="10BF2FD6"/>
     <w:multiLevelType w:val="hybridMultilevel"/>
@@ -2197,7 +2235,7 @@
 </file>
 
 <file path=word/styles.xml><?xml version="1.0" encoding="utf-8"?>
-<w:styles xmlns:mc="http://schemas.openxmlformats.org/markup-compatibility/2006" xmlns:r="http://schemas.openxmlformats.org/officeDocument/2006/relationships" xmlns:w="http://schemas.openxmlformats.org/wordprocessingml/2006/main" xmlns:w14="http://schemas.microsoft.com/office/word/2010/wordml" xmlns:w15="http://schemas.microsoft.com/office/word/2012/wordml" xmlns:w16cid="http://schemas.microsoft.com/office/word/2016/wordml/cid" xmlns:w16se="http://schemas.microsoft.com/office/word/2015/wordml/symex" mc:Ignorable="w14 w15 w16se w16cid">
+<w:styles xmlns:mc="http://schemas.openxmlformats.org/markup-compatibility/2006" xmlns:r="http://schemas.openxmlformats.org/officeDocument/2006/relationships" xmlns:w="http://schemas.openxmlformats.org/wordprocessingml/2006/main" xmlns:w14="http://schemas.microsoft.com/office/word/2010/wordml" xmlns:w15="http://schemas.microsoft.com/office/word/2012/wordml" xmlns:w16se="http://schemas.microsoft.com/office/word/2015/wordml/symex" mc:Ignorable="w14 w15 w16se">
   <w:docDefaults>
     <w:rPrDefault>
       <w:rPr>
@@ -2213,7 +2251,7 @@
       </w:pPr>
     </w:pPrDefault>
   </w:docDefaults>
-  <w:latentStyles w:defLockedState="0" w:defUIPriority="99" w:defSemiHidden="0" w:defUnhideWhenUsed="0" w:defQFormat="0" w:count="376">
+  <w:latentStyles w:defLockedState="0" w:defUIPriority="99" w:defSemiHidden="0" w:defUnhideWhenUsed="0" w:defQFormat="0" w:count="371">
     <w:lsdException w:name="Normal" w:uiPriority="0" w:qFormat="1"/>
     <w:lsdException w:name="heading 1" w:uiPriority="9" w:qFormat="1"/>
     <w:lsdException w:name="heading 2" w:semiHidden="1" w:uiPriority="9" w:unhideWhenUsed="1" w:qFormat="1"/>
@@ -2319,6 +2357,7 @@
     <w:lsdException w:name="HTML Sample" w:semiHidden="1" w:unhideWhenUsed="1"/>
     <w:lsdException w:name="HTML Typewriter" w:semiHidden="1" w:unhideWhenUsed="1"/>
     <w:lsdException w:name="HTML Variable" w:semiHidden="1" w:unhideWhenUsed="1"/>
+    <w:lsdException w:name="Normal Table" w:semiHidden="1" w:unhideWhenUsed="1"/>
     <w:lsdException w:name="annotation subject" w:semiHidden="1" w:unhideWhenUsed="1"/>
     <w:lsdException w:name="No List" w:semiHidden="1" w:unhideWhenUsed="1"/>
     <w:lsdException w:name="Outline List 1" w:semiHidden="1" w:unhideWhenUsed="1"/>
@@ -2361,8 +2400,11 @@
     <w:lsdException w:name="Table Contemporary" w:semiHidden="1" w:unhideWhenUsed="1"/>
     <w:lsdException w:name="Table Elegant" w:semiHidden="1" w:unhideWhenUsed="1"/>
     <w:lsdException w:name="Table Professional" w:semiHidden="1" w:unhideWhenUsed="1"/>
+    <w:lsdException w:name="Table Subtle 1" w:semiHidden="1" w:unhideWhenUsed="1"/>
     <w:lsdException w:name="Table Subtle 2" w:semiHidden="1" w:unhideWhenUsed="1"/>
     <w:lsdException w:name="Table Web 1" w:semiHidden="1" w:unhideWhenUsed="1"/>
+    <w:lsdException w:name="Table Web 2" w:semiHidden="1" w:unhideWhenUsed="1"/>
+    <w:lsdException w:name="Table Web 3" w:semiHidden="1" w:unhideWhenUsed="1"/>
     <w:lsdException w:name="Balloon Text" w:semiHidden="1" w:unhideWhenUsed="1"/>
     <w:lsdException w:name="Table Grid" w:uiPriority="39"/>
     <w:lsdException w:name="Table Theme" w:semiHidden="1" w:unhideWhenUsed="1"/>
@@ -2581,11 +2623,6 @@
     <w:lsdException w:name="List Table 5 Dark Accent 6" w:uiPriority="50"/>
     <w:lsdException w:name="List Table 6 Colorful Accent 6" w:uiPriority="51"/>
     <w:lsdException w:name="List Table 7 Colorful Accent 6" w:uiPriority="52"/>
-    <w:lsdException w:name="Mention" w:semiHidden="1" w:unhideWhenUsed="1"/>
-    <w:lsdException w:name="Smart Hyperlink" w:semiHidden="1" w:unhideWhenUsed="1"/>
-    <w:lsdException w:name="Hashtag" w:semiHidden="1" w:unhideWhenUsed="1"/>
-    <w:lsdException w:name="Unresolved Mention" w:semiHidden="1" w:unhideWhenUsed="1"/>
-    <w:lsdException w:name="Smart Link" w:semiHidden="1" w:unhideWhenUsed="1"/>
   </w:latentStyles>
   <w:style w:type="paragraph" w:default="1" w:styleId="Normal">
     <w:name w:val="Normal"/>

</xml_diff>